<commit_message>
Evaluatie toegevoegt aan implementatieplan
</commit_message>
<xml_diff>
--- a/implementatieplannen/working/Implementatieplan Vision Week 1.docx
+++ b/implementatieplannen/working/Implementatieplan Vision Week 1.docx
@@ -733,8 +733,6 @@
       <w:r>
         <w:t xml:space="preserve"> terug.</w:t>
       </w:r>
-      <w:bookmarkStart w:id="0" w:name="_GoBack"/>
-      <w:bookmarkEnd w:id="0"/>
     </w:p>
     <w:p>
       <w:pPr>
@@ -744,7 +742,62 @@
         <w:t>Evaluatie</w:t>
       </w:r>
     </w:p>
-    <w:p/>
+    <w:p>
+      <w:r>
+        <w:t>Om de functionaliteiten van de ge</w:t>
+      </w:r>
+      <w:r>
+        <w:t>ï</w:t>
+      </w:r>
+      <w:r>
+        <w:t>mplementeerde Image Shells te testen zullen er twee experimenten gedaan worden.</w:t>
+      </w:r>
+      <w:r>
+        <w:t xml:space="preserve"> </w:t>
+      </w:r>
+      <w:r>
+        <w:t>Het</w:t>
+      </w:r>
+      <w:r>
+        <w:t xml:space="preserve"> eerste</w:t>
+      </w:r>
+      <w:r>
+        <w:t xml:space="preserve"> experiment</w:t>
+      </w:r>
+      <w:r>
+        <w:t xml:space="preserve"> gaat dieper in over de keuze van het type opslag voor de pixels. Hier worden een standaard GCC Array en Vector implementatie vergeleken qua snelheid om zo te bepalen wat het beste is om te gebruiken. Verder zal hier ook de snelheid worden vergeleken met de snelheid van de basis implementatie, om te bepalen of de gekozen implementatie methode dicht bij de basis implementatie zit.</w:t>
+      </w:r>
+      <w:r>
+        <w:t xml:space="preserve"> Ten slotte wordt er ook een experiment gedaan om de correctheid van de gekozen </w:t>
+      </w:r>
+      <w:proofErr w:type="spellStart"/>
+      <w:r>
+        <w:t>RGBImage</w:t>
+      </w:r>
+      <w:proofErr w:type="spellEnd"/>
+      <w:r>
+        <w:t xml:space="preserve"> implementatie te testen en vergelijken met de basis implementatie. Hier zal gekeken worden of de informatie van een afbeelding correct wordt opgeslagen, specifiek de afmetingen en de pixels.</w:t>
+      </w:r>
+      <w:r>
+        <w:t xml:space="preserve"> Door deze experimenten zal kunnen worden bepaalt of de door de studenten ge</w:t>
+      </w:r>
+      <w:r>
+        <w:t>ï</w:t>
+      </w:r>
+      <w:r>
+        <w:t xml:space="preserve">mplementeerde image </w:t>
+      </w:r>
+      <w:proofErr w:type="spellStart"/>
+      <w:r>
+        <w:t>shells</w:t>
+      </w:r>
+      <w:proofErr w:type="spellEnd"/>
+      <w:r>
+        <w:t xml:space="preserve"> en conversie algoritme voldoen om verdere operaties uit te voeren.</w:t>
+      </w:r>
+      <w:bookmarkStart w:id="0" w:name="_GoBack"/>
+      <w:bookmarkEnd w:id="0"/>
+    </w:p>
     <w:sectPr>
       <w:pgSz w:w="11906" w:h="16838"/>
       <w:pgMar w:top="1440" w:right="1440" w:bottom="1440" w:left="1440" w:header="720" w:footer="720" w:gutter="0"/>

</xml_diff>